<commit_message>
next section of W7-p3
</commit_message>
<xml_diff>
--- a/Week7_Ethics/BachmeierNTIM8150-7.docx
+++ b/Week7_Ethics/BachmeierNTIM8150-7.docx
@@ -243,7 +243,13 @@
     <w:p>
       <w:r>
         <w:tab/>
-        <w:t>Before 1949, digging a ditch would take hours or even days with a crew of manual workers.  After the invention of the backhoe, these jobs required less time with fewer employees. From the organization’s perspective, these efficiencies translate into faster time to market at lower costs.  Meanwhile, the former diggers became displaced into new roles</w:t>
+        <w:t>Before 1949, digging a ditch would take hours or even days with a crew of manual workers.  After the invention of the backhoe, these jobs required less time with fewer employees.</w:t>
+      </w:r>
+      <w:r>
+        <w:t xml:space="preserve">  </w:t>
+      </w:r>
+      <w:r>
+        <w:t>From the organization’s perspective, these efficiencies translate into faster time to market at lower costs.  Meanwhile, the former diggers became displaced into new roles</w:t>
       </w:r>
       <w:r>
         <w:t xml:space="preserve"> that </w:t>
@@ -295,6 +301,114 @@
       </w:r>
     </w:p>
     <w:p>
+      <w:r>
+        <w:tab/>
+        <w:t>Similarly, modern businesses are actively seeking methods that reduce costs and improve efficiencies</w:t>
+      </w:r>
+      <w:r>
+        <w:t xml:space="preserve"> through automation</w:t>
+      </w:r>
+      <w:r>
+        <w:t xml:space="preserve">.  </w:t>
+      </w:r>
+      <w:r>
+        <w:t>The most powerful artificial intelligence applications use machines to enhance human capabilities rather than replace them (</w:t>
+      </w:r>
+      <w:proofErr w:type="spellStart"/>
+      <w:r>
+        <w:t>Heer</w:t>
+      </w:r>
+      <w:proofErr w:type="spellEnd"/>
+      <w:r>
+        <w:t xml:space="preserve">, 2019; </w:t>
+      </w:r>
+      <w:proofErr w:type="spellStart"/>
+      <w:r>
+        <w:t>Boire</w:t>
+      </w:r>
+      <w:proofErr w:type="spellEnd"/>
+      <w:r>
+        <w:t xml:space="preserve">, 2017).  For </w:t>
+      </w:r>
+      <w:r>
+        <w:lastRenderedPageBreak/>
+        <w:t xml:space="preserve">instance, a person can write a more profound business case than a machine; however, the same machine will have fewer grammatical errors.  This </w:t>
+      </w:r>
+      <w:r>
+        <w:t>dichotomy</w:t>
+      </w:r>
+      <w:r>
+        <w:t xml:space="preserve"> exists because humans specialize in contextualizing thought versus automation uses patterns to make predictions (</w:t>
+      </w:r>
+      <w:proofErr w:type="spellStart"/>
+      <w:r>
+        <w:t>Schleer</w:t>
+      </w:r>
+      <w:proofErr w:type="spellEnd"/>
+      <w:r>
+        <w:t xml:space="preserve"> et al. 2019)</w:t>
+      </w:r>
+      <w:r>
+        <w:t xml:space="preserve">.  Many professions exist as a combination of decision-making, pattern recognition, and mechanical tasks.  Expert systems address specific aspects of the job requirements; however, superseding the </w:t>
+      </w:r>
+      <w:proofErr w:type="gramStart"/>
+      <w:r>
+        <w:t>soft-skills</w:t>
+      </w:r>
+      <w:proofErr w:type="gramEnd"/>
+      <w:r>
+        <w:t xml:space="preserve"> </w:t>
+      </w:r>
+      <w:r>
+        <w:t xml:space="preserve">that </w:t>
+      </w:r>
+      <w:r>
+        <w:t>unify these role components is challenging (Huang et al., 2019</w:t>
+      </w:r>
+      <w:r>
+        <w:t>).</w:t>
+      </w:r>
+    </w:p>
+    <w:p>
+      <w:r>
+        <w:tab/>
+        <w:t>Specific low-skilled jobs,</w:t>
+      </w:r>
+      <w:r>
+        <w:t xml:space="preserve"> </w:t>
+      </w:r>
+      <w:r>
+        <w:t>such as bank tellers and office clerical staff</w:t>
+      </w:r>
+      <w:r>
+        <w:t xml:space="preserve">, are at risk of being replaced </w:t>
+      </w:r>
+      <w:r>
+        <w:t>(Hamid et al., 2017)</w:t>
+      </w:r>
+      <w:r>
+        <w:t>.  Similarly, expert pattern matching tasks like identifying tumors in MRI (</w:t>
+      </w:r>
+      <w:r>
+        <w:t>Magnetic Resonance Imaging</w:t>
+      </w:r>
+      <w:r>
+        <w:t xml:space="preserve">) becomes commoditized.  Given the lower entry barrier, some low-skilled workers will transition to better-paying jobs that operate those sophisticated and commoditized systems.  For instance, many workers cannot access foreign markets due to language and communication limitations.  Artificial intelligence can aid these in these </w:t>
+      </w:r>
+      <w:r>
+        <w:t xml:space="preserve">translation </w:t>
+      </w:r>
+      <w:r>
+        <w:t xml:space="preserve">scenarios while leaving </w:t>
+      </w:r>
+      <w:r>
+        <w:t>control with</w:t>
+      </w:r>
+      <w:r>
+        <w:t xml:space="preserve"> humans.</w:t>
+      </w:r>
+    </w:p>
+    <w:p>
       <w:pPr>
         <w:pStyle w:val="Heading2"/>
       </w:pPr>
@@ -303,6 +417,157 @@
       </w:r>
     </w:p>
     <w:p>
+      <w:r>
+        <w:tab/>
+        <w:t xml:space="preserve">Many decision-making processes can benefit from machines providing recommendations and validations.  For instance, a court judge could use an intelligent system to assess </w:t>
+      </w:r>
+      <w:r>
+        <w:t xml:space="preserve">how </w:t>
+      </w:r>
+      <w:r>
+        <w:t>their</w:t>
+      </w:r>
+      <w:r>
+        <w:t xml:space="preserve"> </w:t>
+      </w:r>
+      <w:r>
+        <w:t>sentenc</w:t>
+      </w:r>
+      <w:r>
+        <w:t>ing</w:t>
+      </w:r>
+      <w:r>
+        <w:t xml:space="preserve"> </w:t>
+      </w:r>
+      <w:r>
+        <w:t xml:space="preserve">aligns with existing </w:t>
+      </w:r>
+      <w:r>
+        <w:t>norms.</w:t>
+      </w:r>
+      <w:r>
+        <w:t xml:space="preserve">  Perhaps the machine predicts the defendant should receive five years of probation, while a judge is considering fifteen years in prison.  When the validation check expresses such a difference in opinions, it could suggest that </w:t>
+      </w:r>
+      <w:proofErr w:type="spellStart"/>
+      <w:r>
+        <w:t>unconscience</w:t>
+      </w:r>
+      <w:proofErr w:type="spellEnd"/>
+      <w:r>
+        <w:t xml:space="preserve"> bias is taking place and warrants additional considerations.</w:t>
+      </w:r>
+      <w:r>
+        <w:t xml:space="preserve">  That bias either provides ammunition for appeals processes or incarcerates people unjustifiably long.</w:t>
+      </w:r>
+      <w:r>
+        <w:t xml:space="preserve">  </w:t>
+      </w:r>
+    </w:p>
+    <w:p>
+      <w:pPr>
+        <w:ind w:firstLine="720"/>
+      </w:pPr>
+      <w:r>
+        <w:t xml:space="preserve">While this approach has much potential, there are concerns that professionals </w:t>
+      </w:r>
+      <w:r>
+        <w:t xml:space="preserve">arbitrarily </w:t>
+      </w:r>
+      <w:r>
+        <w:t>accept recommendation</w:t>
+      </w:r>
+      <w:r>
+        <w:t>s</w:t>
+      </w:r>
+      <w:r>
+        <w:t>.</w:t>
+      </w:r>
+      <w:r>
+        <w:t xml:space="preserve">  </w:t>
+      </w:r>
+      <w:r>
+        <w:t xml:space="preserve">However, these challenges </w:t>
+      </w:r>
+      <w:r>
+        <w:t>occur</w:t>
+      </w:r>
+      <w:r>
+        <w:t xml:space="preserve"> </w:t>
+      </w:r>
+      <w:r>
+        <w:t>everyw</w:t>
+      </w:r>
+      <w:r>
+        <w:t xml:space="preserve">here that automation controls </w:t>
+      </w:r>
+      <w:r>
+        <w:lastRenderedPageBreak/>
+        <w:t>the ‘last mile’ of decision making.</w:t>
+      </w:r>
+      <w:r>
+        <w:t xml:space="preserve">  </w:t>
+      </w:r>
+      <w:r>
+        <w:t xml:space="preserve">If the suggestion comes from a machine or peer, </w:t>
+      </w:r>
+      <w:r>
+        <w:t>the person in charge of the process must be accountable for the final call</w:t>
+      </w:r>
+      <w:r>
+        <w:t>.</w:t>
+      </w:r>
+      <w:r>
+        <w:t xml:space="preserve">  Blindly delegating control to machines is dangerous, precisely because </w:t>
+      </w:r>
+      <w:r>
+        <w:t>learning algorithms being greedy, brittle, rigid, and opaque</w:t>
+      </w:r>
+      <w:sdt>
+        <w:sdtPr>
+          <w:id w:val="-539667817"/>
+          <w:citation/>
+        </w:sdtPr>
+        <w:sdtContent>
+          <w:r>
+            <w:fldChar w:fldCharType="begin"/>
+          </w:r>
+          <w:r>
+            <w:instrText xml:space="preserve"> CITATION Hol19 \l 1033 </w:instrText>
+          </w:r>
+          <w:r>
+            <w:fldChar w:fldCharType="separate"/>
+          </w:r>
+          <w:r>
+            <w:rPr>
+              <w:noProof/>
+            </w:rPr>
+            <w:t xml:space="preserve"> (Hole &amp; Ahmad, 2019)</w:t>
+          </w:r>
+          <w:r>
+            <w:fldChar w:fldCharType="end"/>
+          </w:r>
+        </w:sdtContent>
+      </w:sdt>
+      <w:r>
+        <w:t>.  Until artificial brains can rationalize abstract thought</w:t>
+      </w:r>
+      <w:r>
+        <w:t>,</w:t>
+      </w:r>
+      <w:r>
+        <w:t xml:space="preserve"> </w:t>
+      </w:r>
+      <w:r>
+        <w:t>humans must</w:t>
+      </w:r>
+      <w:r>
+        <w:t xml:space="preserve"> perform this task</w:t>
+      </w:r>
+      <w:r>
+        <w:t>.</w:t>
+      </w:r>
+    </w:p>
+    <w:p>
       <w:pPr>
         <w:pStyle w:val="Heading2"/>
       </w:pPr>
@@ -323,7 +588,6 @@
         <w:pStyle w:val="Heading2"/>
       </w:pPr>
       <w:r>
-        <w:lastRenderedPageBreak/>
         <w:t>Lawful and Ethical</w:t>
       </w:r>
     </w:p>
@@ -1518,11 +1782,176 @@
     <b:DOI>10.1111/ntwe.12124</b:DOI>
     <b:RefOrder>3</b:RefOrder>
   </b:Source>
+  <b:Source>
+    <b:Tag>San18</b:Tag>
+    <b:SourceType>ConferenceProceedings</b:SourceType>
+    <b:Guid>{90D9FF7C-E53F-4A15-8120-CA4D6FD7303B}</b:Guid>
+    <b:Author>
+      <b:Author>
+        <b:NameList>
+          <b:Person>
+            <b:Last>Sandybayev</b:Last>
+            <b:First>A</b:First>
+          </b:Person>
+        </b:NameList>
+      </b:Author>
+    </b:Author>
+    <b:Title>Artificial Intelligence: Are we all going to be unemployed</b:Title>
+    <b:Year>2018</b:Year>
+    <b:Pages>23-27</b:Pages>
+    <b:ConferenceName>Fifth HCT Information Technology Trends</b:ConferenceName>
+    <b:City>Dubai, United Arab Emirates</b:City>
+    <b:DOI>10.1109/CTIT.2018.8649521</b:DOI>
+    <b:RefOrder>4</b:RefOrder>
+  </b:Source>
+  <b:Source>
+    <b:Tag>Hua19</b:Tag>
+    <b:SourceType>JournalArticle</b:SourceType>
+    <b:Guid>{48EA2173-5D59-4587-8305-0969E72DC47C}</b:Guid>
+    <b:Title>The feeling economy: managing in the next generation of artificial intelligence</b:Title>
+    <b:Pages>43-65</b:Pages>
+    <b:Year>2019</b:Year>
+    <b:Author>
+      <b:Author>
+        <b:NameList>
+          <b:Person>
+            <b:Last>Huang</b:Last>
+            <b:First>M</b:First>
+          </b:Person>
+          <b:Person>
+            <b:Last>Rust</b:Last>
+            <b:First>R</b:First>
+          </b:Person>
+          <b:Person>
+            <b:Last>Maksimovic</b:Last>
+            <b:First>V</b:First>
+          </b:Person>
+        </b:NameList>
+      </b:Author>
+    </b:Author>
+    <b:JournalName>California Management Review</b:JournalName>
+    <b:Volume>61</b:Volume>
+    <b:Issue>4</b:Issue>
+    <b:DOI>10.1177/0008125619863436</b:DOI>
+    <b:RefOrder>5</b:RefOrder>
+  </b:Source>
+  <b:Source>
+    <b:Tag>Ham171</b:Tag>
+    <b:SourceType>ConferenceProceedings</b:SourceType>
+    <b:Guid>{E65DB604-E5C7-4F8A-861E-2DB6AD651907}</b:Guid>
+    <b:Author>
+      <b:Author>
+        <b:NameList>
+          <b:Person>
+            <b:Last>Hamid</b:Last>
+            <b:First>O</b:First>
+          </b:Person>
+          <b:Person>
+            <b:Last>Smith</b:Last>
+            <b:First>N</b:First>
+          </b:Person>
+          <b:Person>
+            <b:Last>Barzanji</b:Last>
+            <b:First>A</b:First>
+          </b:Person>
+        </b:NameList>
+      </b:Author>
+    </b:Author>
+    <b:Title>Automation, per se, is not job elimination: How artificial intelligence forwards cooperative human-machine coexistence</b:Title>
+    <b:Pages>899-904</b:Pages>
+    <b:Year>2017</b:Year>
+    <b:ConferenceName>15th International Conference on Industrial Informatics</b:ConferenceName>
+    <b:City>Emden, Germany</b:City>
+    <b:Publisher>Institute of Electrical and Electronics Engineers</b:Publisher>
+    <b:DOI>10.1109/INDIN.2017.8104891</b:DOI>
+    <b:RefOrder>6</b:RefOrder>
+  </b:Source>
+  <b:Source>
+    <b:Tag>Hee19</b:Tag>
+    <b:SourceType>JournalArticle</b:SourceType>
+    <b:Guid>{65CEF17F-FC4C-4698-AEC5-F2EB2FC02FBA}</b:Guid>
+    <b:Title>Agency plus automation</b:Title>
+    <b:Year>2019</b:Year>
+    <b:JournalName>Proceedings of the National Academy of Sciences of the United States of America</b:JournalName>
+    <b:Pages>1844-1850</b:Pages>
+    <b:Author>
+      <b:Author>
+        <b:NameList>
+          <b:Person>
+            <b:Last>Heer</b:Last>
+            <b:First>J</b:First>
+          </b:Person>
+        </b:NameList>
+      </b:Author>
+    </b:Author>
+    <b:Volume>116</b:Volume>
+    <b:Issue>6</b:Issue>
+    <b:DOI>10.1073/pnas.1807184115</b:DOI>
+    <b:RefOrder>7</b:RefOrder>
+  </b:Source>
+  <b:Source>
+    <b:Tag>Boi17</b:Tag>
+    <b:SourceType>ConferenceProceedings</b:SourceType>
+    <b:Guid>{D92B08D0-80E1-4B1E-88DF-B9A8C023B8DC}</b:Guid>
+    <b:Title>Artificial Intelligence, automation, and its impact on data science</b:Title>
+    <b:Year>2017</b:Year>
+    <b:Pages>3571-3574</b:Pages>
+    <b:City>Boston, MA</b:City>
+    <b:Publisher>Institute of Electrical and Electronics Engineers</b:Publisher>
+    <b:Author>
+      <b:Author>
+        <b:NameList>
+          <b:Person>
+            <b:Last>Boire</b:Last>
+            <b:First>R</b:First>
+          </b:Person>
+        </b:NameList>
+      </b:Author>
+    </b:Author>
+    <b:ConferenceName>IEEE International Conference on Big Data</b:ConferenceName>
+    <b:DOI>10.1109/BigData.2017.8258349</b:DOI>
+    <b:RefOrder>8</b:RefOrder>
+  </b:Source>
+  <b:Source>
+    <b:Tag>Sch191</b:Tag>
+    <b:SourceType>JournalArticle</b:SourceType>
+    <b:Guid>{7C12F483-8BF0-42C3-84A2-71C76FE0FD08}</b:Guid>
+    <b:Title>Toward versatile cooperative surgical robotics: a review and future challenges</b:Title>
+    <b:Pages>1673-1686</b:Pages>
+    <b:Year>2019</b:Year>
+    <b:Author>
+      <b:Author>
+        <b:NameList>
+          <b:Person>
+            <b:Last>Schleer</b:Last>
+            <b:First>P</b:First>
+          </b:Person>
+          <b:Person>
+            <b:Last>Drobinsky</b:Last>
+            <b:First>S</b:First>
+          </b:Person>
+          <b:Person>
+            <b:Last>de la Fuente</b:Last>
+            <b:First>M</b:First>
+          </b:Person>
+          <b:Person>
+            <b:Last>Radermacher</b:Last>
+            <b:First>K</b:First>
+          </b:Person>
+        </b:NameList>
+      </b:Author>
+    </b:Author>
+    <b:JournalName>International Journal of Computer Assisted Radiology and Surgery</b:JournalName>
+    <b:Volume>14</b:Volume>
+    <b:Issue>10</b:Issue>
+    <b:DOI>10.1007/s11548-019-01927-z</b:DOI>
+    <b:RefOrder>9</b:RefOrder>
+  </b:Source>
 </b:Sources>
 </file>
 
 <file path=customXml/itemProps1.xml><?xml version="1.0" encoding="utf-8"?>
-<ds:datastoreItem xmlns:ds="http://schemas.openxmlformats.org/officeDocument/2006/customXml" ds:itemID="{1CE508B5-6708-4420-86A4-6E138A7C2578}">
+<ds:datastoreItem xmlns:ds="http://schemas.openxmlformats.org/officeDocument/2006/customXml" ds:itemID="{7F2FA179-6305-4A25-B2A3-189A74E17C39}">
   <ds:schemaRefs>
     <ds:schemaRef ds:uri="http://schemas.openxmlformats.org/officeDocument/2006/bibliography"/>
   </ds:schemaRefs>

</xml_diff>

<commit_message>
time to edit capstone
</commit_message>
<xml_diff>
--- a/Week7_Ethics/BachmeierNTIM8150-7.docx
+++ b/Week7_Ethics/BachmeierNTIM8150-7.docx
@@ -172,7 +172,13 @@
         <w:t>intelligent</w:t>
       </w:r>
       <w:r>
-        <w:t xml:space="preserve"> systems lack actual </w:t>
+        <w:t xml:space="preserve"> systems </w:t>
+      </w:r>
+      <w:r>
+        <w:t xml:space="preserve">that </w:t>
+      </w:r>
+      <w:r>
+        <w:t xml:space="preserve">lack actual </w:t>
       </w:r>
       <w:r>
         <w:rPr>

</xml_diff>